<commit_message>
made few chnages to document
</commit_message>
<xml_diff>
--- a/doc/LockedMe.docx
+++ b/doc/LockedMe.docx
@@ -135,13 +135,7 @@
         </w:numPr>
       </w:pPr>
       <w:r>
-        <w:t xml:space="preserve">Option to </w:t>
-      </w:r>
-      <w:r>
-        <w:t>delete</w:t>
-      </w:r>
-      <w:r>
-        <w:t xml:space="preserve"> user specific file to application.</w:t>
+        <w:t>Option to delete user specific file to application.</w:t>
       </w:r>
     </w:p>
     <w:p>
@@ -340,6 +334,220 @@
           <w:bCs/>
         </w:rPr>
         <w:lastRenderedPageBreak/>
+        <w:t>Outputs of the Application:</w:t>
+      </w:r>
+    </w:p>
+    <w:p>
+      <w:r>
+        <w:t>Showing all the features through UI interactions:</w:t>
+      </w:r>
+    </w:p>
+    <w:p>
+      <w:pPr>
+        <w:rPr>
+          <w:b/>
+          <w:bCs/>
+        </w:rPr>
+      </w:pPr>
+      <w:r>
+        <w:rPr>
+          <w:noProof/>
+        </w:rPr>
+        <w:drawing>
+          <wp:inline distT="0" distB="0" distL="0" distR="0" wp14:anchorId="155F08E5" wp14:editId="50B29567">
+            <wp:extent cx="5943600" cy="3453130"/>
+            <wp:effectExtent l="0" t="0" r="0" b="0"/>
+            <wp:docPr id="4" name="Picture 4"/>
+            <wp:cNvGraphicFramePr>
+              <a:graphicFrameLocks xmlns:a="http://schemas.openxmlformats.org/drawingml/2006/main" noChangeAspect="1"/>
+            </wp:cNvGraphicFramePr>
+            <a:graphic xmlns:a="http://schemas.openxmlformats.org/drawingml/2006/main">
+              <a:graphicData uri="http://schemas.openxmlformats.org/drawingml/2006/picture">
+                <pic:pic xmlns:pic="http://schemas.openxmlformats.org/drawingml/2006/picture">
+                  <pic:nvPicPr>
+                    <pic:cNvPr id="0" name="Picture 1"/>
+                    <pic:cNvPicPr>
+                      <a:picLocks noChangeAspect="1" noChangeArrowheads="1"/>
+                    </pic:cNvPicPr>
+                  </pic:nvPicPr>
+                  <pic:blipFill>
+                    <a:blip r:embed="rId7">
+                      <a:extLst>
+                        <a:ext uri="{28A0092B-C50C-407E-A947-70E740481C1C}">
+                          <a14:useLocalDpi xmlns:a14="http://schemas.microsoft.com/office/drawing/2010/main" val="0"/>
+                        </a:ext>
+                      </a:extLst>
+                    </a:blip>
+                    <a:srcRect/>
+                    <a:stretch>
+                      <a:fillRect/>
+                    </a:stretch>
+                  </pic:blipFill>
+                  <pic:spPr bwMode="auto">
+                    <a:xfrm>
+                      <a:off x="0" y="0"/>
+                      <a:ext cx="5943600" cy="3453130"/>
+                    </a:xfrm>
+                    <a:prstGeom prst="rect">
+                      <a:avLst/>
+                    </a:prstGeom>
+                    <a:noFill/>
+                    <a:ln>
+                      <a:noFill/>
+                    </a:ln>
+                  </pic:spPr>
+                </pic:pic>
+              </a:graphicData>
+            </a:graphic>
+          </wp:inline>
+        </w:drawing>
+      </w:r>
+    </w:p>
+    <w:p>
+      <w:r>
+        <w:t>Closing the application:</w:t>
+      </w:r>
+    </w:p>
+    <w:p>
+      <w:pPr>
+        <w:rPr>
+          <w:b/>
+          <w:bCs/>
+        </w:rPr>
+      </w:pPr>
+      <w:r>
+        <w:rPr>
+          <w:noProof/>
+        </w:rPr>
+        <w:drawing>
+          <wp:inline distT="0" distB="0" distL="0" distR="0" wp14:anchorId="481E1B35" wp14:editId="782805E6">
+            <wp:extent cx="4257675" cy="1275715"/>
+            <wp:effectExtent l="0" t="0" r="9525" b="635"/>
+            <wp:docPr id="5" name="Picture 5"/>
+            <wp:cNvGraphicFramePr>
+              <a:graphicFrameLocks xmlns:a="http://schemas.openxmlformats.org/drawingml/2006/main" noChangeAspect="1"/>
+            </wp:cNvGraphicFramePr>
+            <a:graphic xmlns:a="http://schemas.openxmlformats.org/drawingml/2006/main">
+              <a:graphicData uri="http://schemas.openxmlformats.org/drawingml/2006/picture">
+                <pic:pic xmlns:pic="http://schemas.openxmlformats.org/drawingml/2006/picture">
+                  <pic:nvPicPr>
+                    <pic:cNvPr id="0" name="Picture 3"/>
+                    <pic:cNvPicPr>
+                      <a:picLocks noChangeAspect="1" noChangeArrowheads="1"/>
+                    </pic:cNvPicPr>
+                  </pic:nvPicPr>
+                  <pic:blipFill>
+                    <a:blip r:embed="rId8">
+                      <a:extLst>
+                        <a:ext uri="{28A0092B-C50C-407E-A947-70E740481C1C}">
+                          <a14:useLocalDpi xmlns:a14="http://schemas.microsoft.com/office/drawing/2010/main" val="0"/>
+                        </a:ext>
+                      </a:extLst>
+                    </a:blip>
+                    <a:srcRect/>
+                    <a:stretch>
+                      <a:fillRect/>
+                    </a:stretch>
+                  </pic:blipFill>
+                  <pic:spPr bwMode="auto">
+                    <a:xfrm>
+                      <a:off x="0" y="0"/>
+                      <a:ext cx="4257675" cy="1275715"/>
+                    </a:xfrm>
+                    <a:prstGeom prst="rect">
+                      <a:avLst/>
+                    </a:prstGeom>
+                    <a:noFill/>
+                    <a:ln>
+                      <a:noFill/>
+                    </a:ln>
+                  </pic:spPr>
+                </pic:pic>
+              </a:graphicData>
+            </a:graphic>
+          </wp:inline>
+        </w:drawing>
+      </w:r>
+    </w:p>
+    <w:p>
+      <w:r>
+        <w:t>Exception handling:</w:t>
+      </w:r>
+    </w:p>
+    <w:p>
+      <w:pPr>
+        <w:rPr>
+          <w:b/>
+          <w:bCs/>
+        </w:rPr>
+      </w:pPr>
+      <w:r>
+        <w:rPr>
+          <w:noProof/>
+        </w:rPr>
+        <w:drawing>
+          <wp:inline distT="0" distB="0" distL="0" distR="0" wp14:anchorId="3B801611" wp14:editId="2DACC915">
+            <wp:extent cx="4828265" cy="1948329"/>
+            <wp:effectExtent l="0" t="0" r="0" b="0"/>
+            <wp:docPr id="6" name="Picture 6"/>
+            <wp:cNvGraphicFramePr>
+              <a:graphicFrameLocks xmlns:a="http://schemas.openxmlformats.org/drawingml/2006/main" noChangeAspect="1"/>
+            </wp:cNvGraphicFramePr>
+            <a:graphic xmlns:a="http://schemas.openxmlformats.org/drawingml/2006/main">
+              <a:graphicData uri="http://schemas.openxmlformats.org/drawingml/2006/picture">
+                <pic:pic xmlns:pic="http://schemas.openxmlformats.org/drawingml/2006/picture">
+                  <pic:nvPicPr>
+                    <pic:cNvPr id="0" name="Picture 1"/>
+                    <pic:cNvPicPr>
+                      <a:picLocks noChangeAspect="1" noChangeArrowheads="1"/>
+                    </pic:cNvPicPr>
+                  </pic:nvPicPr>
+                  <pic:blipFill>
+                    <a:blip r:embed="rId9">
+                      <a:extLst>
+                        <a:ext uri="{28A0092B-C50C-407E-A947-70E740481C1C}">
+                          <a14:useLocalDpi xmlns:a14="http://schemas.microsoft.com/office/drawing/2010/main" val="0"/>
+                        </a:ext>
+                      </a:extLst>
+                    </a:blip>
+                    <a:srcRect/>
+                    <a:stretch>
+                      <a:fillRect/>
+                    </a:stretch>
+                  </pic:blipFill>
+                  <pic:spPr bwMode="auto">
+                    <a:xfrm>
+                      <a:off x="0" y="0"/>
+                      <a:ext cx="4922509" cy="1986359"/>
+                    </a:xfrm>
+                    <a:prstGeom prst="rect">
+                      <a:avLst/>
+                    </a:prstGeom>
+                    <a:noFill/>
+                    <a:ln>
+                      <a:noFill/>
+                    </a:ln>
+                  </pic:spPr>
+                </pic:pic>
+              </a:graphicData>
+            </a:graphic>
+          </wp:inline>
+        </w:drawing>
+      </w:r>
+    </w:p>
+    <w:p>
+      <w:pPr>
+        <w:rPr>
+          <w:b/>
+          <w:bCs/>
+        </w:rPr>
+      </w:pPr>
+      <w:r>
+        <w:rPr>
+          <w:b/>
+          <w:bCs/>
+        </w:rPr>
+        <w:lastRenderedPageBreak/>
         <w:t>Sprint Planning Details:</w:t>
       </w:r>
     </w:p>
@@ -414,10 +622,7 @@
         </w:numPr>
       </w:pPr>
       <w:r>
-        <w:t>Searching</w:t>
-      </w:r>
-      <w:r>
-        <w:t xml:space="preserve"> user specific file from a given folder, handling custom file not found error.</w:t>
+        <w:t>Searching user specific file from a given folder, handling custom file not found error.</w:t>
       </w:r>
     </w:p>
     <w:p>
@@ -489,7 +694,7 @@
                     </pic:cNvPicPr>
                   </pic:nvPicPr>
                   <pic:blipFill>
-                    <a:blip r:embed="rId7">
+                    <a:blip r:embed="rId10">
                       <a:extLst>
                         <a:ext uri="{28A0092B-C50C-407E-A947-70E740481C1C}">
                           <a14:useLocalDpi xmlns:a14="http://schemas.microsoft.com/office/drawing/2010/main" val="0"/>
@@ -613,15 +818,13 @@
       </w:r>
     </w:p>
     <w:p>
-      <w:proofErr w:type="spellStart"/>
-      <w:r>
-        <w:rPr>
-          <w:b/>
-          <w:bCs/>
-        </w:rPr>
-        <w:t>Github</w:t>
-      </w:r>
-      <w:proofErr w:type="spellEnd"/>
+      <w:r>
+        <w:rPr>
+          <w:b/>
+          <w:bCs/>
+        </w:rPr>
+        <w:t>GitHub</w:t>
+      </w:r>
       <w:r>
         <w:rPr>
           <w:b/>
@@ -632,7 +835,7 @@
       <w:r>
         <w:t xml:space="preserve"> </w:t>
       </w:r>
-      <w:hyperlink r:id="rId8" w:history="1">
+      <w:hyperlink r:id="rId11" w:history="1">
         <w:r>
           <w:rPr>
             <w:rStyle w:val="Hyperlink"/>

</xml_diff>